<commit_message>
Tweaks after test run
</commit_message>
<xml_diff>
--- a/instructors/11-Version_Control_Notebook.docx
+++ b/instructors/11-Version_Control_Notebook.docx
@@ -1,6 +1,6 @@
 
 <file path=word/document.xml><?xml version="1.0" encoding="utf-8"?>
-<w:document xmlns:wpc="http://schemas.microsoft.com/office/word/2010/wordprocessingCanvas" xmlns:cx="http://schemas.microsoft.com/office/drawing/2014/chartex" xmlns:cx1="http://schemas.microsoft.com/office/drawing/2015/9/8/chartex" xmlns:cx2="http://schemas.microsoft.com/office/drawing/2015/10/21/chartex" xmlns:cx3="http://schemas.microsoft.com/office/drawing/2016/5/9/chartex" xmlns:cx4="http://schemas.microsoft.com/office/drawing/2016/5/10/chartex" xmlns:cx5="http://schemas.microsoft.com/office/drawing/2016/5/11/chartex" xmlns:cx6="http://schemas.microsoft.com/office/drawing/2016/5/12/chartex" xmlns:cx7="http://schemas.microsoft.com/office/drawing/2016/5/13/chartex" xmlns:cx8="http://schemas.microsoft.com/office/drawing/2016/5/14/chartex" xmlns:mc="http://schemas.openxmlformats.org/markup-compatibility/2006" xmlns:aink="http://schemas.microsoft.com/office/drawing/2016/ink" xmlns:am3d="http://schemas.microsoft.com/office/drawing/2017/model3d" xmlns:o="urn:schemas-microsoft-com:office:office" xmlns:r="http://schemas.openxmlformats.org/officeDocument/2006/relationships" xmlns:m="http://schemas.openxmlformats.org/officeDocument/2006/math" xmlns:v="urn:schemas-microsoft-com:vml" xmlns:wp14="http://schemas.microsoft.com/office/word/2010/wordprocessingDrawing" xmlns:wp="http://schemas.openxmlformats.org/drawingml/2006/wordprocessingDrawing" xmlns:w10="urn:schemas-microsoft-com:office:word" xmlns:w="http://schemas.openxmlformats.org/wordprocessingml/2006/main" xmlns:w14="http://schemas.microsoft.com/office/word/2010/wordml" xmlns:w15="http://schemas.microsoft.com/office/word/2012/wordml" xmlns:w16cex="http://schemas.microsoft.com/office/word/2018/wordml/cex" xmlns:w16cid="http://schemas.microsoft.com/office/word/2016/wordml/cid" xmlns:w16="http://schemas.microsoft.com/office/word/2018/wordml" xmlns:w16se="http://schemas.microsoft.com/office/word/2015/wordml/symex" xmlns:wpg="http://schemas.microsoft.com/office/word/2010/wordprocessingGroup" xmlns:wpi="http://schemas.microsoft.com/office/word/2010/wordprocessingInk" xmlns:wne="http://schemas.microsoft.com/office/word/2006/wordml" xmlns:wps="http://schemas.microsoft.com/office/word/2010/wordprocessingShape" mc:Ignorable="w14 w15 w16se w16cid w16 w16cex wp14">
+<w:document xmlns:wpc="http://schemas.microsoft.com/office/word/2010/wordprocessingCanvas" xmlns:cx="http://schemas.microsoft.com/office/drawing/2014/chartex" xmlns:cx1="http://schemas.microsoft.com/office/drawing/2015/9/8/chartex" xmlns:mc="http://schemas.openxmlformats.org/markup-compatibility/2006" xmlns:o="urn:schemas-microsoft-com:office:office" xmlns:r="http://schemas.openxmlformats.org/officeDocument/2006/relationships" xmlns:m="http://schemas.openxmlformats.org/officeDocument/2006/math" xmlns:v="urn:schemas-microsoft-com:vml" xmlns:wp14="http://schemas.microsoft.com/office/word/2010/wordprocessingDrawing" xmlns:wp="http://schemas.openxmlformats.org/drawingml/2006/wordprocessingDrawing" xmlns:w10="urn:schemas-microsoft-com:office:word" xmlns:w="http://schemas.openxmlformats.org/wordprocessingml/2006/main" xmlns:w14="http://schemas.microsoft.com/office/word/2010/wordml" xmlns:w15="http://schemas.microsoft.com/office/word/2012/wordml" xmlns:w16se="http://schemas.microsoft.com/office/word/2015/wordml/symex" xmlns:wpg="http://schemas.microsoft.com/office/word/2010/wordprocessingGroup" xmlns:wpi="http://schemas.microsoft.com/office/word/2010/wordprocessingInk" xmlns:wne="http://schemas.microsoft.com/office/word/2006/wordml" xmlns:wps="http://schemas.microsoft.com/office/word/2010/wordprocessingShape" mc:Ignorable="w14 w15 w16se wp14">
   <w:body>
     <w:p>
       <w:pPr>
@@ -216,15 +216,7 @@
         <w:jc w:val="both"/>
       </w:pPr>
       <w:r>
-        <w:t xml:space="preserve">I </w:t>
-      </w:r>
-      <w:proofErr w:type="gramStart"/>
-      <w:r>
-        <w:t>have to</w:t>
-      </w:r>
-      <w:proofErr w:type="gramEnd"/>
-      <w:r>
-        <w:t xml:space="preserve"> merge changes to our manuscript from 10 different emails with collaborators</w:t>
+        <w:t>I have to merge changes to our manuscript from 10 different emails with collaborators</w:t>
       </w:r>
     </w:p>
     <w:p>
@@ -236,7 +228,7 @@
         <w:jc w:val="both"/>
       </w:pPr>
       <w:r>
-        <w:t>I had a short abstract(paragraph) in a paper draft which I could use for my poster, but it is no longer present in the final paper</w:t>
+        <w:t>I accidentally deleted a part of my work</w:t>
       </w:r>
     </w:p>
     <w:p>
@@ -248,7 +240,7 @@
         <w:jc w:val="both"/>
       </w:pPr>
       <w:r>
-        <w:t>I accidentally deleted a part of my work</w:t>
+        <w:t>I came to an old project and forgot where I left/saved it</w:t>
       </w:r>
     </w:p>
     <w:p>
@@ -260,7 +252,7 @@
         <w:jc w:val="both"/>
       </w:pPr>
       <w:r>
-        <w:t>I came to an old project and forgot where I left/saved it</w:t>
+        <w:t>I reorganized my data files, but broke the analysis pipeline and don't know how to fix it</w:t>
       </w:r>
     </w:p>
     <w:p>
@@ -272,7 +264,7 @@
         <w:jc w:val="both"/>
       </w:pPr>
       <w:r>
-        <w:t>I reorganized my data files, but broke the analysis pipeline and don't know how to fix it</w:t>
+        <w:t>I have trouble to find the source of a mistake in an experiment</w:t>
       </w:r>
     </w:p>
     <w:p>
@@ -284,7 +276,7 @@
         <w:jc w:val="both"/>
       </w:pPr>
       <w:r>
-        <w:t>I have trouble to find the source of a mistake in an experiment</w:t>
+        <w:t>My directory is polluted with a lot of unused/temporary/old folders because I'm afraid of losing something important</w:t>
       </w:r>
     </w:p>
     <w:p>
@@ -296,18 +288,6 @@
         <w:jc w:val="both"/>
       </w:pPr>
       <w:r>
-        <w:t>My directory is polluted with a lot of unused/temporary/old folders because I'm afraid of losing something important</w:t>
-      </w:r>
-    </w:p>
-    <w:p>
-      <w:pPr>
-        <w:numPr>
-          <w:ilvl w:val="0"/>
-          <w:numId w:val="9"/>
-        </w:numPr>
-        <w:jc w:val="both"/>
-      </w:pPr>
-      <w:r>
         <w:t>I made a lot of changes to my paper but want to bring back one paragraph</w:t>
       </w:r>
     </w:p>
@@ -327,6 +307,9 @@
         </w:pBdr>
         <w:jc w:val="both"/>
       </w:pPr>
+      <w:r>
+        <w:t>DONE:</w:t>
+      </w:r>
     </w:p>
     <w:p>
       <w:pPr>
@@ -590,25 +573,7 @@
           <w:szCs w:val="24"/>
           <w:lang w:eastAsia="en-GB"/>
         </w:rPr>
-        <w:t>You remember s</w:t>
-      </w:r>
-      <w:r>
-        <w:rPr>
-          <w:rFonts w:eastAsia="Times New Roman" w:cstheme="minorHAnsi"/>
-          <w:sz w:val="24"/>
-          <w:szCs w:val="24"/>
-          <w:lang w:eastAsia="en-GB"/>
-        </w:rPr>
-        <w:t>e</w:t>
-      </w:r>
-      <w:r>
-        <w:rPr>
-          <w:rFonts w:eastAsia="Times New Roman" w:cstheme="minorHAnsi"/>
-          <w:sz w:val="24"/>
-          <w:szCs w:val="24"/>
-          <w:lang w:eastAsia="en-GB"/>
-        </w:rPr>
-        <w:t>eing a data file but cannot find it anymore: is it deleted? Moved away?</w:t>
+        <w:t>I tried multiple analysis and I don't remember which one I chose to generate my output data</w:t>
       </w:r>
     </w:p>
     <w:p>
@@ -636,7 +601,7 @@
           <w:szCs w:val="24"/>
           <w:lang w:eastAsia="en-GB"/>
         </w:rPr>
-        <w:t>I tried multiple analysis and I don't remember which one I chose to generate my output data</w:t>
+        <w:t>I have to merge changes to our manuscript from 10 different emails from collaborators</w:t>
       </w:r>
     </w:p>
     <w:p>
@@ -664,56 +629,27 @@
           <w:szCs w:val="24"/>
           <w:lang w:eastAsia="en-GB"/>
         </w:rPr>
-        <w:t xml:space="preserve">I </w:t>
-      </w:r>
-      <w:proofErr w:type="gramStart"/>
-      <w:r>
-        <w:rPr>
-          <w:rFonts w:eastAsia="Times New Roman" w:cstheme="minorHAnsi"/>
-          <w:sz w:val="24"/>
-          <w:szCs w:val="24"/>
-          <w:lang w:eastAsia="en-GB"/>
-        </w:rPr>
-        <w:t>have to</w:t>
-      </w:r>
-      <w:proofErr w:type="gramEnd"/>
-      <w:r>
-        <w:rPr>
-          <w:rFonts w:eastAsia="Times New Roman" w:cstheme="minorHAnsi"/>
-          <w:sz w:val="24"/>
-          <w:szCs w:val="24"/>
-          <w:lang w:eastAsia="en-GB"/>
-        </w:rPr>
-        <w:t xml:space="preserve"> merge changes to our manuscript from 10 different emails from collaborators</w:t>
-      </w:r>
-    </w:p>
-    <w:p>
-      <w:pPr>
-        <w:pStyle w:val="ListParagraph"/>
-        <w:numPr>
-          <w:ilvl w:val="0"/>
-          <w:numId w:val="10"/>
-        </w:numPr>
-        <w:pBdr>
-          <w:bottom w:val="single" w:sz="6" w:space="1" w:color="auto"/>
-        </w:pBdr>
-        <w:jc w:val="both"/>
-        <w:rPr>
-          <w:rFonts w:eastAsia="Times New Roman" w:cstheme="minorHAnsi"/>
-          <w:sz w:val="24"/>
-          <w:szCs w:val="24"/>
-          <w:lang w:eastAsia="en-GB"/>
-        </w:rPr>
-      </w:pPr>
-      <w:r>
-        <w:rPr>
-          <w:rFonts w:eastAsia="Times New Roman" w:cstheme="minorHAnsi"/>
-          <w:sz w:val="24"/>
-          <w:szCs w:val="24"/>
-          <w:lang w:eastAsia="en-GB"/>
-        </w:rPr>
         <w:t>I made a lot of changes to my paper but want to bring back one paragraph</w:t>
       </w:r>
+    </w:p>
+    <w:p>
+      <w:pPr>
+        <w:rPr>
+          <w:lang w:eastAsia="en-GB"/>
+        </w:rPr>
+      </w:pPr>
+    </w:p>
+    <w:p>
+      <w:r>
+        <w:t>DONE:</w:t>
+      </w:r>
+    </w:p>
+    <w:p>
+      <w:pPr>
+        <w:rPr>
+          <w:lang w:eastAsia="en-GB"/>
+        </w:rPr>
+      </w:pPr>
     </w:p>
     <w:p>
       <w:pPr>
@@ -751,35 +687,35 @@
         <w:rPr>
           <w:rFonts w:cstheme="minorHAnsi"/>
         </w:rPr>
-        <w:t xml:space="preserve">Have a look at one of the </w:t>
+        <w:t xml:space="preserve">Have </w:t>
       </w:r>
       <w:proofErr w:type="gramStart"/>
       <w:r>
         <w:rPr>
           <w:rFonts w:cstheme="minorHAnsi"/>
         </w:rPr>
-        <w:t>example</w:t>
+        <w:t xml:space="preserve">a look at one of the example </w:t>
+      </w:r>
+      <w:proofErr w:type="spellStart"/>
+      <w:r>
+        <w:rPr>
+          <w:rFonts w:cstheme="minorHAnsi"/>
+        </w:rPr>
+        <w:t>Github</w:t>
+      </w:r>
+      <w:proofErr w:type="spellEnd"/>
+      <w:r>
+        <w:rPr>
+          <w:rFonts w:cstheme="minorHAnsi"/>
+        </w:rPr>
+        <w:t xml:space="preserve"> repositories and how they track changes</w:t>
       </w:r>
       <w:proofErr w:type="gramEnd"/>
       <w:r>
         <w:rPr>
           <w:rFonts w:cstheme="minorHAnsi"/>
         </w:rPr>
-        <w:t xml:space="preserve"> </w:t>
-      </w:r>
-      <w:proofErr w:type="spellStart"/>
-      <w:r>
-        <w:rPr>
-          <w:rFonts w:cstheme="minorHAnsi"/>
-        </w:rPr>
-        <w:t>Github</w:t>
-      </w:r>
-      <w:proofErr w:type="spellEnd"/>
-      <w:r>
-        <w:rPr>
-          <w:rFonts w:cstheme="minorHAnsi"/>
-        </w:rPr>
-        <w:t xml:space="preserve"> repositories and how they track changes*:</w:t>
+        <w:t>*:</w:t>
       </w:r>
     </w:p>
     <w:p>
@@ -789,7 +725,6 @@
           <w:ilvl w:val="0"/>
           <w:numId w:val="11"/>
         </w:numPr>
-        <w:jc w:val="both"/>
         <w:rPr>
           <w:rFonts w:cstheme="minorHAnsi"/>
         </w:rPr>
@@ -803,6 +738,20 @@
           <w:t>data from E.R. Ballou et al. 2020</w:t>
         </w:r>
       </w:hyperlink>
+      <w:r>
+        <w:rPr>
+          <w:rStyle w:val="Hyperlink"/>
+          <w:rFonts w:cstheme="minorHAnsi"/>
+        </w:rPr>
+        <w:br/>
+      </w:r>
+      <w:r>
+        <w:rPr>
+          <w:rStyle w:val="Hyperlink"/>
+          <w:rFonts w:cstheme="minorHAnsi"/>
+        </w:rPr>
+        <w:t>https://github.com/ewallace/pseudonuclease_evolution_2020/commits/master</w:t>
+      </w:r>
     </w:p>
     <w:p>
       <w:pPr>
@@ -811,7 +760,6 @@
           <w:ilvl w:val="0"/>
           <w:numId w:val="11"/>
         </w:numPr>
-        <w:jc w:val="both"/>
         <w:rPr>
           <w:rFonts w:cstheme="minorHAnsi"/>
         </w:rPr>
@@ -825,6 +773,28 @@
           <w:t>data from I. Boehm et al. 2020</w:t>
         </w:r>
       </w:hyperlink>
+      <w:r>
+        <w:rPr>
+          <w:rStyle w:val="Hyperlink"/>
+          <w:rFonts w:cstheme="minorHAnsi"/>
+        </w:rPr>
+        <w:br/>
+      </w:r>
+      <w:hyperlink r:id="rId8" w:history="1">
+        <w:r>
+          <w:rPr>
+            <w:rStyle w:val="Hyperlink"/>
+            <w:rFonts w:cstheme="minorHAnsi"/>
+          </w:rPr>
+          <w:t>https://github.com/BioRDM/nmj-pig/commits/main</w:t>
+        </w:r>
+      </w:hyperlink>
+      <w:r>
+        <w:rPr>
+          <w:rFonts w:cstheme="minorHAnsi"/>
+        </w:rPr>
+        <w:t xml:space="preserve"> </w:t>
+      </w:r>
     </w:p>
     <w:p>
       <w:pPr>
@@ -838,7 +808,21 @@
         <w:rPr>
           <w:rFonts w:cstheme="minorHAnsi"/>
         </w:rPr>
-        <w:t>Give examples of:</w:t>
+        <w:t xml:space="preserve">Give examples </w:t>
+      </w:r>
+      <w:proofErr w:type="gramStart"/>
+      <w:r>
+        <w:rPr>
+          <w:rFonts w:cstheme="minorHAnsi"/>
+        </w:rPr>
+        <w:t>of</w:t>
+      </w:r>
+      <w:proofErr w:type="gramEnd"/>
+      <w:r>
+        <w:rPr>
+          <w:rFonts w:cstheme="minorHAnsi"/>
+        </w:rPr>
+        <w:t>:</w:t>
       </w:r>
     </w:p>
     <w:p>
@@ -857,16 +841,8 @@
         <w:rPr>
           <w:rFonts w:cstheme="minorHAnsi"/>
         </w:rPr>
-        <w:t xml:space="preserve">what makes them a good </w:t>
-      </w:r>
-      <w:proofErr w:type="gramStart"/>
-      <w:r>
-        <w:rPr>
-          <w:rFonts w:cstheme="minorHAnsi"/>
-        </w:rPr>
-        <w:t>changelog</w:t>
-      </w:r>
-      <w:proofErr w:type="gramEnd"/>
+        <w:t>what makes them a good changelog</w:t>
+      </w:r>
     </w:p>
     <w:p>
       <w:pPr>
@@ -886,6 +862,8 @@
         </w:rPr>
         <w:t>what could be improved</w:t>
       </w:r>
+      <w:bookmarkStart w:id="0" w:name="_GoBack"/>
+      <w:bookmarkEnd w:id="0"/>
     </w:p>
     <w:p>
       <w:pPr>
@@ -926,6 +904,319 @@
     </w:p>
     <w:p>
       <w:pPr>
+        <w:spacing w:after="0" w:line="240" w:lineRule="auto"/>
+        <w:rPr>
+          <w:rFonts w:ascii="Times New Roman" w:eastAsia="Times New Roman" w:hAnsi="Times New Roman" w:cs="Times New Roman"/>
+          <w:sz w:val="24"/>
+          <w:szCs w:val="24"/>
+          <w:lang w:eastAsia="en-GB"/>
+        </w:rPr>
+      </w:pPr>
+      <w:r>
+        <w:rPr>
+          <w:rFonts w:ascii="Times New Roman" w:eastAsia="Times New Roman" w:hAnsi="Times New Roman" w:cs="Times New Roman"/>
+          <w:sz w:val="24"/>
+          <w:szCs w:val="24"/>
+          <w:lang w:eastAsia="en-GB"/>
+        </w:rPr>
+        <w:t>-------------------------------------------------</w:t>
+      </w:r>
+    </w:p>
+    <w:p>
+      <w:pPr>
+        <w:spacing w:after="0" w:line="240" w:lineRule="auto"/>
+        <w:rPr>
+          <w:rFonts w:ascii="Times New Roman" w:eastAsia="Times New Roman" w:hAnsi="Times New Roman" w:cs="Times New Roman"/>
+          <w:sz w:val="24"/>
+          <w:szCs w:val="24"/>
+          <w:lang w:eastAsia="en-GB"/>
+        </w:rPr>
+      </w:pPr>
+      <w:r>
+        <w:rPr>
+          <w:rFonts w:ascii="Times New Roman" w:eastAsia="Times New Roman" w:hAnsi="Times New Roman" w:cs="Times New Roman"/>
+          <w:sz w:val="24"/>
+          <w:szCs w:val="24"/>
+          <w:lang w:eastAsia="en-GB"/>
+        </w:rPr>
+        <w:t xml:space="preserve">Five reasons to use a version control system in research, give </w:t>
+      </w:r>
+      <w:proofErr w:type="gramStart"/>
+      <w:r>
+        <w:rPr>
+          <w:rFonts w:ascii="Times New Roman" w:eastAsia="Times New Roman" w:hAnsi="Times New Roman" w:cs="Times New Roman"/>
+          <w:sz w:val="24"/>
+          <w:szCs w:val="24"/>
+          <w:lang w:eastAsia="en-GB"/>
+        </w:rPr>
+        <w:t>+1</w:t>
+      </w:r>
+      <w:proofErr w:type="gramEnd"/>
+      <w:r>
+        <w:rPr>
+          <w:rFonts w:ascii="Times New Roman" w:eastAsia="Times New Roman" w:hAnsi="Times New Roman" w:cs="Times New Roman"/>
+          <w:sz w:val="24"/>
+          <w:szCs w:val="24"/>
+          <w:lang w:eastAsia="en-GB"/>
+        </w:rPr>
+        <w:t xml:space="preserve"> to the </w:t>
+      </w:r>
+      <w:r>
+        <w:rPr>
+          <w:rFonts w:ascii="Times New Roman" w:eastAsia="Times New Roman" w:hAnsi="Times New Roman" w:cs="Times New Roman"/>
+          <w:sz w:val="24"/>
+          <w:szCs w:val="24"/>
+          <w:lang w:eastAsia="en-GB"/>
+        </w:rPr>
+        <w:t>two</w:t>
+      </w:r>
+      <w:r>
+        <w:rPr>
+          <w:rFonts w:ascii="Times New Roman" w:eastAsia="Times New Roman" w:hAnsi="Times New Roman" w:cs="Times New Roman"/>
+          <w:sz w:val="24"/>
+          <w:szCs w:val="24"/>
+          <w:lang w:eastAsia="en-GB"/>
+        </w:rPr>
+        <w:t xml:space="preserve"> most important for you</w:t>
+      </w:r>
+    </w:p>
+    <w:p>
+      <w:pPr>
+        <w:spacing w:after="0" w:line="240" w:lineRule="auto"/>
+        <w:rPr>
+          <w:rFonts w:ascii="Times New Roman" w:eastAsia="Times New Roman" w:hAnsi="Times New Roman" w:cs="Times New Roman"/>
+          <w:sz w:val="24"/>
+          <w:szCs w:val="24"/>
+          <w:lang w:eastAsia="en-GB"/>
+        </w:rPr>
+      </w:pPr>
+      <w:r>
+        <w:rPr>
+          <w:rFonts w:ascii="Times New Roman" w:eastAsia="Times New Roman" w:hAnsi="Times New Roman" w:cs="Times New Roman"/>
+          <w:sz w:val="24"/>
+          <w:szCs w:val="24"/>
+          <w:lang w:eastAsia="en-GB"/>
+        </w:rPr>
+        <w:t>  </w:t>
+      </w:r>
+    </w:p>
+    <w:p>
+      <w:pPr>
+        <w:numPr>
+          <w:ilvl w:val="0"/>
+          <w:numId w:val="24"/>
+        </w:numPr>
+        <w:spacing w:before="100" w:beforeAutospacing="1" w:after="100" w:afterAutospacing="1" w:line="240" w:lineRule="auto"/>
+        <w:rPr>
+          <w:rFonts w:ascii="Times New Roman" w:eastAsia="Times New Roman" w:hAnsi="Times New Roman" w:cs="Times New Roman"/>
+          <w:sz w:val="24"/>
+          <w:szCs w:val="24"/>
+          <w:lang w:eastAsia="en-GB"/>
+        </w:rPr>
+      </w:pPr>
+      <w:r>
+        <w:rPr>
+          <w:rFonts w:ascii="Times New Roman" w:eastAsia="Times New Roman" w:hAnsi="Times New Roman" w:cs="Times New Roman"/>
+          <w:sz w:val="24"/>
+          <w:szCs w:val="24"/>
+          <w:lang w:eastAsia="en-GB"/>
+        </w:rPr>
+        <w:t xml:space="preserve">Tell the story: The history of your commit messages will describe your project progress. </w:t>
+      </w:r>
+    </w:p>
+    <w:p>
+      <w:pPr>
+        <w:spacing w:after="0" w:line="240" w:lineRule="auto"/>
+        <w:rPr>
+          <w:rFonts w:ascii="Times New Roman" w:eastAsia="Times New Roman" w:hAnsi="Times New Roman" w:cs="Times New Roman"/>
+          <w:sz w:val="24"/>
+          <w:szCs w:val="24"/>
+          <w:lang w:eastAsia="en-GB"/>
+        </w:rPr>
+      </w:pPr>
+    </w:p>
+    <w:p>
+      <w:pPr>
+        <w:numPr>
+          <w:ilvl w:val="0"/>
+          <w:numId w:val="25"/>
+        </w:numPr>
+        <w:spacing w:before="100" w:beforeAutospacing="1" w:after="100" w:afterAutospacing="1" w:line="240" w:lineRule="auto"/>
+        <w:rPr>
+          <w:rFonts w:ascii="Times New Roman" w:eastAsia="Times New Roman" w:hAnsi="Times New Roman" w:cs="Times New Roman"/>
+          <w:sz w:val="24"/>
+          <w:szCs w:val="24"/>
+          <w:lang w:eastAsia="en-GB"/>
+        </w:rPr>
+      </w:pPr>
+      <w:r>
+        <w:rPr>
+          <w:rFonts w:ascii="Times New Roman" w:eastAsia="Times New Roman" w:hAnsi="Times New Roman" w:cs="Times New Roman"/>
+          <w:sz w:val="24"/>
+          <w:szCs w:val="24"/>
+          <w:lang w:eastAsia="en-GB"/>
+        </w:rPr>
+        <w:t xml:space="preserve">Travel back in time: a version control system makes it easy to compare different time points of your project smoothly. If you want to compare the stage of your project a year ago from now, it only takes one command-line of code. </w:t>
+      </w:r>
+    </w:p>
+    <w:p>
+      <w:pPr>
+        <w:spacing w:after="0" w:line="240" w:lineRule="auto"/>
+        <w:rPr>
+          <w:rFonts w:ascii="Times New Roman" w:eastAsia="Times New Roman" w:hAnsi="Times New Roman" w:cs="Times New Roman"/>
+          <w:sz w:val="24"/>
+          <w:szCs w:val="24"/>
+          <w:lang w:eastAsia="en-GB"/>
+        </w:rPr>
+      </w:pPr>
+    </w:p>
+    <w:p>
+      <w:pPr>
+        <w:numPr>
+          <w:ilvl w:val="0"/>
+          <w:numId w:val="26"/>
+        </w:numPr>
+        <w:spacing w:before="100" w:beforeAutospacing="1" w:after="100" w:afterAutospacing="1" w:line="240" w:lineRule="auto"/>
+        <w:rPr>
+          <w:rFonts w:ascii="Times New Roman" w:eastAsia="Times New Roman" w:hAnsi="Times New Roman" w:cs="Times New Roman"/>
+          <w:sz w:val="24"/>
+          <w:szCs w:val="24"/>
+          <w:lang w:eastAsia="en-GB"/>
+        </w:rPr>
+      </w:pPr>
+      <w:r>
+        <w:rPr>
+          <w:rFonts w:ascii="Times New Roman" w:eastAsia="Times New Roman" w:hAnsi="Times New Roman" w:cs="Times New Roman"/>
+          <w:sz w:val="24"/>
+          <w:szCs w:val="24"/>
+          <w:lang w:eastAsia="en-GB"/>
+        </w:rPr>
+        <w:t xml:space="preserve">Experiment with changes: </w:t>
+      </w:r>
+      <w:proofErr w:type="gramStart"/>
+      <w:r>
+        <w:rPr>
+          <w:rFonts w:ascii="Times New Roman" w:eastAsia="Times New Roman" w:hAnsi="Times New Roman" w:cs="Times New Roman"/>
+          <w:sz w:val="24"/>
+          <w:szCs w:val="24"/>
+          <w:lang w:eastAsia="en-GB"/>
+        </w:rPr>
+        <w:t>if you want to make changes in a script</w:t>
+      </w:r>
+      <w:proofErr w:type="gramEnd"/>
+      <w:r>
+        <w:rPr>
+          <w:rFonts w:ascii="Times New Roman" w:eastAsia="Times New Roman" w:hAnsi="Times New Roman" w:cs="Times New Roman"/>
+          <w:sz w:val="24"/>
+          <w:szCs w:val="24"/>
+          <w:lang w:eastAsia="en-GB"/>
+        </w:rPr>
+        <w:t xml:space="preserve"> you can first make a “snapshot” of the project status before experimenting with changes.</w:t>
+      </w:r>
+    </w:p>
+    <w:p>
+      <w:pPr>
+        <w:spacing w:after="0" w:line="240" w:lineRule="auto"/>
+        <w:rPr>
+          <w:rFonts w:ascii="Times New Roman" w:eastAsia="Times New Roman" w:hAnsi="Times New Roman" w:cs="Times New Roman"/>
+          <w:sz w:val="24"/>
+          <w:szCs w:val="24"/>
+          <w:lang w:eastAsia="en-GB"/>
+        </w:rPr>
+      </w:pPr>
+    </w:p>
+    <w:p>
+      <w:pPr>
+        <w:numPr>
+          <w:ilvl w:val="0"/>
+          <w:numId w:val="27"/>
+        </w:numPr>
+        <w:spacing w:before="100" w:beforeAutospacing="1" w:after="100" w:afterAutospacing="1" w:line="240" w:lineRule="auto"/>
+        <w:rPr>
+          <w:rFonts w:ascii="Times New Roman" w:eastAsia="Times New Roman" w:hAnsi="Times New Roman" w:cs="Times New Roman"/>
+          <w:sz w:val="24"/>
+          <w:szCs w:val="24"/>
+          <w:lang w:eastAsia="en-GB"/>
+        </w:rPr>
+      </w:pPr>
+      <w:r>
+        <w:rPr>
+          <w:rFonts w:ascii="Times New Roman" w:eastAsia="Times New Roman" w:hAnsi="Times New Roman" w:cs="Times New Roman"/>
+          <w:sz w:val="24"/>
+          <w:szCs w:val="24"/>
+          <w:lang w:eastAsia="en-GB"/>
+        </w:rPr>
+        <w:t>Backup your work: by being able to link your local repository (folder) to a distant online host (GitHub), a version control system backs up your precious work instantly</w:t>
+      </w:r>
+    </w:p>
+    <w:p>
+      <w:pPr>
+        <w:spacing w:after="0" w:line="240" w:lineRule="auto"/>
+        <w:rPr>
+          <w:rFonts w:ascii="Times New Roman" w:eastAsia="Times New Roman" w:hAnsi="Times New Roman" w:cs="Times New Roman"/>
+          <w:sz w:val="24"/>
+          <w:szCs w:val="24"/>
+          <w:lang w:eastAsia="en-GB"/>
+        </w:rPr>
+      </w:pPr>
+    </w:p>
+    <w:p>
+      <w:pPr>
+        <w:numPr>
+          <w:ilvl w:val="0"/>
+          <w:numId w:val="28"/>
+        </w:numPr>
+        <w:spacing w:before="100" w:beforeAutospacing="1" w:after="100" w:afterAutospacing="1" w:line="240" w:lineRule="auto"/>
+        <w:rPr>
+          <w:rFonts w:ascii="Times New Roman" w:eastAsia="Times New Roman" w:hAnsi="Times New Roman" w:cs="Times New Roman"/>
+          <w:sz w:val="24"/>
+          <w:szCs w:val="24"/>
+          <w:lang w:eastAsia="en-GB"/>
+        </w:rPr>
+      </w:pPr>
+      <w:r>
+        <w:rPr>
+          <w:rFonts w:ascii="Times New Roman" w:eastAsia="Times New Roman" w:hAnsi="Times New Roman" w:cs="Times New Roman"/>
+          <w:sz w:val="24"/>
+          <w:szCs w:val="24"/>
+          <w:lang w:eastAsia="en-GB"/>
+        </w:rPr>
+        <w:t>Collaborate easily on projects: having a web-hosted synchronised version of your project will encourage collaboration with other researchers. Think about a colleague of yours being able to add a script to make a figure for your publication for instance. The repository will track their contribution and evidence their participation in the project</w:t>
+      </w:r>
+    </w:p>
+    <w:p>
+      <w:pPr>
+        <w:spacing w:after="0" w:line="240" w:lineRule="auto"/>
+        <w:rPr>
+          <w:rFonts w:ascii="Times New Roman" w:eastAsia="Times New Roman" w:hAnsi="Times New Roman" w:cs="Times New Roman"/>
+          <w:sz w:val="24"/>
+          <w:szCs w:val="24"/>
+          <w:lang w:eastAsia="en-GB"/>
+        </w:rPr>
+      </w:pPr>
+    </w:p>
+    <w:p>
+      <w:pPr>
+        <w:spacing w:after="0" w:line="240" w:lineRule="auto"/>
+        <w:rPr>
+          <w:rFonts w:ascii="Times New Roman" w:eastAsia="Times New Roman" w:hAnsi="Times New Roman" w:cs="Times New Roman"/>
+          <w:sz w:val="24"/>
+          <w:szCs w:val="24"/>
+          <w:lang w:eastAsia="en-GB"/>
+        </w:rPr>
+      </w:pPr>
+      <w:r>
+        <w:rPr>
+          <w:rFonts w:ascii="Times New Roman" w:eastAsia="Times New Roman" w:hAnsi="Times New Roman" w:cs="Times New Roman"/>
+          <w:sz w:val="24"/>
+          <w:szCs w:val="24"/>
+          <w:lang w:eastAsia="en-GB"/>
+        </w:rPr>
+        <w:t>DONE</w:t>
+      </w:r>
+    </w:p>
+    <w:p>
+      <w:pPr>
         <w:spacing w:before="100" w:beforeAutospacing="1" w:after="100" w:afterAutospacing="1" w:line="240" w:lineRule="auto"/>
         <w:jc w:val="both"/>
         <w:rPr>
@@ -951,7 +1242,6 @@
           <w:b/>
           <w:bCs/>
         </w:rPr>
-        <w:lastRenderedPageBreak/>
         <w:t>Semantic versioning quiz</w:t>
       </w:r>
     </w:p>
@@ -1133,6 +1423,7 @@
         <w:rPr>
           <w:rFonts w:cstheme="minorHAnsi"/>
         </w:rPr>
+        <w:lastRenderedPageBreak/>
         <w:t>a) fair.4.3.1 uploads data twice as fast as fair.2.3.1</w:t>
       </w:r>
     </w:p>
@@ -1588,6 +1879,31 @@
     </w:p>
     <w:p>
       <w:pPr>
+        <w:spacing w:before="100" w:beforeAutospacing="1" w:after="100" w:afterAutospacing="1" w:line="240" w:lineRule="auto"/>
+        <w:ind w:left="720"/>
+        <w:jc w:val="both"/>
+        <w:rPr>
+          <w:rFonts w:cstheme="minorHAnsi"/>
+        </w:rPr>
+      </w:pPr>
+    </w:p>
+    <w:p>
+      <w:pPr>
+        <w:spacing w:before="100" w:beforeAutospacing="1" w:after="100" w:afterAutospacing="1" w:line="240" w:lineRule="auto"/>
+        <w:jc w:val="both"/>
+        <w:rPr>
+          <w:rFonts w:cstheme="minorHAnsi"/>
+        </w:rPr>
+      </w:pPr>
+      <w:r>
+        <w:rPr>
+          <w:rFonts w:cstheme="minorHAnsi"/>
+        </w:rPr>
+        <w:t>DONE:</w:t>
+      </w:r>
+    </w:p>
+    <w:p>
+      <w:pPr>
         <w:pBdr>
           <w:bottom w:val="single" w:sz="6" w:space="1" w:color="auto"/>
         </w:pBdr>
@@ -1723,6 +2039,7 @@
           <w:szCs w:val="24"/>
           <w:lang w:eastAsia="en-GB"/>
         </w:rPr>
+        <w:lastRenderedPageBreak/>
         <w:t>+1 next to the statement that best describes your feeling):</w:t>
       </w:r>
     </w:p>
@@ -1845,15 +2162,6 @@
           <w:lang w:eastAsia="en-GB"/>
         </w:rPr>
       </w:pPr>
-      <w:r>
-        <w:rPr>
-          <w:rFonts w:ascii="Times New Roman" w:eastAsia="Times New Roman" w:hAnsi="Times New Roman" w:cs="Times New Roman"/>
-          <w:sz w:val="24"/>
-          <w:szCs w:val="24"/>
-          <w:lang w:eastAsia="en-GB"/>
-        </w:rPr>
-        <w:t xml:space="preserve">which one of the statements best characterize your </w:t>
-      </w:r>
       <w:proofErr w:type="gramStart"/>
       <w:r>
         <w:rPr>
@@ -1862,9 +2170,18 @@
           <w:szCs w:val="24"/>
           <w:lang w:eastAsia="en-GB"/>
         </w:rPr>
-        <w:t>experience (type +1</w:t>
+        <w:t>which</w:t>
       </w:r>
       <w:proofErr w:type="gramEnd"/>
+      <w:r>
+        <w:rPr>
+          <w:rFonts w:ascii="Times New Roman" w:eastAsia="Times New Roman" w:hAnsi="Times New Roman" w:cs="Times New Roman"/>
+          <w:sz w:val="24"/>
+          <w:szCs w:val="24"/>
+          <w:lang w:eastAsia="en-GB"/>
+        </w:rPr>
+        <w:t xml:space="preserve"> one of the statements best characterize your experience (type +1</w:t>
+      </w:r>
     </w:p>
     <w:p>
       <w:pPr>
@@ -2406,7 +2723,7 @@
 </file>
 
 <file path=word/numbering.xml><?xml version="1.0" encoding="utf-8"?>
-<w:numbering xmlns:wpc="http://schemas.microsoft.com/office/word/2010/wordprocessingCanvas" xmlns:cx="http://schemas.microsoft.com/office/drawing/2014/chartex" xmlns:cx1="http://schemas.microsoft.com/office/drawing/2015/9/8/chartex" xmlns:cx2="http://schemas.microsoft.com/office/drawing/2015/10/21/chartex" xmlns:cx3="http://schemas.microsoft.com/office/drawing/2016/5/9/chartex" xmlns:cx4="http://schemas.microsoft.com/office/drawing/2016/5/10/chartex" xmlns:cx5="http://schemas.microsoft.com/office/drawing/2016/5/11/chartex" xmlns:cx6="http://schemas.microsoft.com/office/drawing/2016/5/12/chartex" xmlns:cx7="http://schemas.microsoft.com/office/drawing/2016/5/13/chartex" xmlns:cx8="http://schemas.microsoft.com/office/drawing/2016/5/14/chartex" xmlns:mc="http://schemas.openxmlformats.org/markup-compatibility/2006" xmlns:aink="http://schemas.microsoft.com/office/drawing/2016/ink" xmlns:am3d="http://schemas.microsoft.com/office/drawing/2017/model3d" xmlns:o="urn:schemas-microsoft-com:office:office" xmlns:r="http://schemas.openxmlformats.org/officeDocument/2006/relationships" xmlns:m="http://schemas.openxmlformats.org/officeDocument/2006/math" xmlns:v="urn:schemas-microsoft-com:vml" xmlns:wp14="http://schemas.microsoft.com/office/word/2010/wordprocessingDrawing" xmlns:wp="http://schemas.openxmlformats.org/drawingml/2006/wordprocessingDrawing" xmlns:w10="urn:schemas-microsoft-com:office:word" xmlns:w="http://schemas.openxmlformats.org/wordprocessingml/2006/main" xmlns:w14="http://schemas.microsoft.com/office/word/2010/wordml" xmlns:w15="http://schemas.microsoft.com/office/word/2012/wordml" xmlns:w16cex="http://schemas.microsoft.com/office/word/2018/wordml/cex" xmlns:w16cid="http://schemas.microsoft.com/office/word/2016/wordml/cid" xmlns:w16="http://schemas.microsoft.com/office/word/2018/wordml" xmlns:w16se="http://schemas.microsoft.com/office/word/2015/wordml/symex" xmlns:wpg="http://schemas.microsoft.com/office/word/2010/wordprocessingGroup" xmlns:wpi="http://schemas.microsoft.com/office/word/2010/wordprocessingInk" xmlns:wne="http://schemas.microsoft.com/office/word/2006/wordml" xmlns:wps="http://schemas.microsoft.com/office/word/2010/wordprocessingShape" mc:Ignorable="w14 w15 w16se w16cid w16 w16cex wp14">
+<w:numbering xmlns:wpc="http://schemas.microsoft.com/office/word/2010/wordprocessingCanvas" xmlns:cx="http://schemas.microsoft.com/office/drawing/2014/chartex" xmlns:cx1="http://schemas.microsoft.com/office/drawing/2015/9/8/chartex" xmlns:mc="http://schemas.openxmlformats.org/markup-compatibility/2006" xmlns:o="urn:schemas-microsoft-com:office:office" xmlns:r="http://schemas.openxmlformats.org/officeDocument/2006/relationships" xmlns:m="http://schemas.openxmlformats.org/officeDocument/2006/math" xmlns:v="urn:schemas-microsoft-com:vml" xmlns:wp14="http://schemas.microsoft.com/office/word/2010/wordprocessingDrawing" xmlns:wp="http://schemas.openxmlformats.org/drawingml/2006/wordprocessingDrawing" xmlns:w10="urn:schemas-microsoft-com:office:word" xmlns:w="http://schemas.openxmlformats.org/wordprocessingml/2006/main" xmlns:w14="http://schemas.microsoft.com/office/word/2010/wordml" xmlns:w15="http://schemas.microsoft.com/office/word/2012/wordml" xmlns:w16se="http://schemas.microsoft.com/office/word/2015/wordml/symex" xmlns:wpg="http://schemas.microsoft.com/office/word/2010/wordprocessingGroup" xmlns:wpi="http://schemas.microsoft.com/office/word/2010/wordprocessingInk" xmlns:wne="http://schemas.microsoft.com/office/word/2006/wordml" xmlns:wps="http://schemas.microsoft.com/office/word/2010/wordprocessingShape" mc:Ignorable="w14 w15 w16se wp14">
   <w:abstractNum w:abstractNumId="0" w15:restartNumberingAfterBreak="0">
     <w:nsid w:val="02826D2E"/>
     <w:multiLevelType w:val="multilevel"/>
@@ -2855,6 +3172,304 @@
     </w:lvl>
   </w:abstractNum>
   <w:abstractNum w:abstractNumId="3" w15:restartNumberingAfterBreak="0">
+    <w:nsid w:val="0AA753BB"/>
+    <w:multiLevelType w:val="multilevel"/>
+    <w:tmpl w:val="D6F650E4"/>
+    <w:lvl w:ilvl="0">
+      <w:start w:val="1"/>
+      <w:numFmt w:val="bullet"/>
+      <w:lvlText w:val=""/>
+      <w:lvlJc w:val="left"/>
+      <w:pPr>
+        <w:tabs>
+          <w:tab w:val="num" w:pos="720"/>
+        </w:tabs>
+        <w:ind w:left="720" w:hanging="360"/>
+      </w:pPr>
+      <w:rPr>
+        <w:rFonts w:ascii="Symbol" w:hAnsi="Symbol" w:hint="default"/>
+        <w:sz w:val="20"/>
+      </w:rPr>
+    </w:lvl>
+    <w:lvl w:ilvl="1" w:tentative="1">
+      <w:start w:val="1"/>
+      <w:numFmt w:val="bullet"/>
+      <w:lvlText w:val="o"/>
+      <w:lvlJc w:val="left"/>
+      <w:pPr>
+        <w:tabs>
+          <w:tab w:val="num" w:pos="1440"/>
+        </w:tabs>
+        <w:ind w:left="1440" w:hanging="360"/>
+      </w:pPr>
+      <w:rPr>
+        <w:rFonts w:ascii="Courier New" w:hAnsi="Courier New" w:hint="default"/>
+        <w:sz w:val="20"/>
+      </w:rPr>
+    </w:lvl>
+    <w:lvl w:ilvl="2" w:tentative="1">
+      <w:start w:val="1"/>
+      <w:numFmt w:val="bullet"/>
+      <w:lvlText w:val=""/>
+      <w:lvlJc w:val="left"/>
+      <w:pPr>
+        <w:tabs>
+          <w:tab w:val="num" w:pos="2160"/>
+        </w:tabs>
+        <w:ind w:left="2160" w:hanging="360"/>
+      </w:pPr>
+      <w:rPr>
+        <w:rFonts w:ascii="Wingdings" w:hAnsi="Wingdings" w:hint="default"/>
+        <w:sz w:val="20"/>
+      </w:rPr>
+    </w:lvl>
+    <w:lvl w:ilvl="3" w:tentative="1">
+      <w:start w:val="1"/>
+      <w:numFmt w:val="bullet"/>
+      <w:lvlText w:val=""/>
+      <w:lvlJc w:val="left"/>
+      <w:pPr>
+        <w:tabs>
+          <w:tab w:val="num" w:pos="2880"/>
+        </w:tabs>
+        <w:ind w:left="2880" w:hanging="360"/>
+      </w:pPr>
+      <w:rPr>
+        <w:rFonts w:ascii="Wingdings" w:hAnsi="Wingdings" w:hint="default"/>
+        <w:sz w:val="20"/>
+      </w:rPr>
+    </w:lvl>
+    <w:lvl w:ilvl="4" w:tentative="1">
+      <w:start w:val="1"/>
+      <w:numFmt w:val="bullet"/>
+      <w:lvlText w:val=""/>
+      <w:lvlJc w:val="left"/>
+      <w:pPr>
+        <w:tabs>
+          <w:tab w:val="num" w:pos="3600"/>
+        </w:tabs>
+        <w:ind w:left="3600" w:hanging="360"/>
+      </w:pPr>
+      <w:rPr>
+        <w:rFonts w:ascii="Wingdings" w:hAnsi="Wingdings" w:hint="default"/>
+        <w:sz w:val="20"/>
+      </w:rPr>
+    </w:lvl>
+    <w:lvl w:ilvl="5" w:tentative="1">
+      <w:start w:val="1"/>
+      <w:numFmt w:val="bullet"/>
+      <w:lvlText w:val=""/>
+      <w:lvlJc w:val="left"/>
+      <w:pPr>
+        <w:tabs>
+          <w:tab w:val="num" w:pos="4320"/>
+        </w:tabs>
+        <w:ind w:left="4320" w:hanging="360"/>
+      </w:pPr>
+      <w:rPr>
+        <w:rFonts w:ascii="Wingdings" w:hAnsi="Wingdings" w:hint="default"/>
+        <w:sz w:val="20"/>
+      </w:rPr>
+    </w:lvl>
+    <w:lvl w:ilvl="6" w:tentative="1">
+      <w:start w:val="1"/>
+      <w:numFmt w:val="bullet"/>
+      <w:lvlText w:val=""/>
+      <w:lvlJc w:val="left"/>
+      <w:pPr>
+        <w:tabs>
+          <w:tab w:val="num" w:pos="5040"/>
+        </w:tabs>
+        <w:ind w:left="5040" w:hanging="360"/>
+      </w:pPr>
+      <w:rPr>
+        <w:rFonts w:ascii="Wingdings" w:hAnsi="Wingdings" w:hint="default"/>
+        <w:sz w:val="20"/>
+      </w:rPr>
+    </w:lvl>
+    <w:lvl w:ilvl="7" w:tentative="1">
+      <w:start w:val="1"/>
+      <w:numFmt w:val="bullet"/>
+      <w:lvlText w:val=""/>
+      <w:lvlJc w:val="left"/>
+      <w:pPr>
+        <w:tabs>
+          <w:tab w:val="num" w:pos="5760"/>
+        </w:tabs>
+        <w:ind w:left="5760" w:hanging="360"/>
+      </w:pPr>
+      <w:rPr>
+        <w:rFonts w:ascii="Wingdings" w:hAnsi="Wingdings" w:hint="default"/>
+        <w:sz w:val="20"/>
+      </w:rPr>
+    </w:lvl>
+    <w:lvl w:ilvl="8" w:tentative="1">
+      <w:start w:val="1"/>
+      <w:numFmt w:val="bullet"/>
+      <w:lvlText w:val=""/>
+      <w:lvlJc w:val="left"/>
+      <w:pPr>
+        <w:tabs>
+          <w:tab w:val="num" w:pos="6480"/>
+        </w:tabs>
+        <w:ind w:left="6480" w:hanging="360"/>
+      </w:pPr>
+      <w:rPr>
+        <w:rFonts w:ascii="Wingdings" w:hAnsi="Wingdings" w:hint="default"/>
+        <w:sz w:val="20"/>
+      </w:rPr>
+    </w:lvl>
+  </w:abstractNum>
+  <w:abstractNum w:abstractNumId="4" w15:restartNumberingAfterBreak="0">
+    <w:nsid w:val="19AE4C38"/>
+    <w:multiLevelType w:val="multilevel"/>
+    <w:tmpl w:val="9C6C6732"/>
+    <w:lvl w:ilvl="0">
+      <w:start w:val="1"/>
+      <w:numFmt w:val="bullet"/>
+      <w:lvlText w:val=""/>
+      <w:lvlJc w:val="left"/>
+      <w:pPr>
+        <w:tabs>
+          <w:tab w:val="num" w:pos="720"/>
+        </w:tabs>
+        <w:ind w:left="720" w:hanging="360"/>
+      </w:pPr>
+      <w:rPr>
+        <w:rFonts w:ascii="Symbol" w:hAnsi="Symbol" w:hint="default"/>
+        <w:sz w:val="20"/>
+      </w:rPr>
+    </w:lvl>
+    <w:lvl w:ilvl="1" w:tentative="1">
+      <w:start w:val="1"/>
+      <w:numFmt w:val="bullet"/>
+      <w:lvlText w:val="o"/>
+      <w:lvlJc w:val="left"/>
+      <w:pPr>
+        <w:tabs>
+          <w:tab w:val="num" w:pos="1440"/>
+        </w:tabs>
+        <w:ind w:left="1440" w:hanging="360"/>
+      </w:pPr>
+      <w:rPr>
+        <w:rFonts w:ascii="Courier New" w:hAnsi="Courier New" w:hint="default"/>
+        <w:sz w:val="20"/>
+      </w:rPr>
+    </w:lvl>
+    <w:lvl w:ilvl="2" w:tentative="1">
+      <w:start w:val="1"/>
+      <w:numFmt w:val="bullet"/>
+      <w:lvlText w:val=""/>
+      <w:lvlJc w:val="left"/>
+      <w:pPr>
+        <w:tabs>
+          <w:tab w:val="num" w:pos="2160"/>
+        </w:tabs>
+        <w:ind w:left="2160" w:hanging="360"/>
+      </w:pPr>
+      <w:rPr>
+        <w:rFonts w:ascii="Wingdings" w:hAnsi="Wingdings" w:hint="default"/>
+        <w:sz w:val="20"/>
+      </w:rPr>
+    </w:lvl>
+    <w:lvl w:ilvl="3" w:tentative="1">
+      <w:start w:val="1"/>
+      <w:numFmt w:val="bullet"/>
+      <w:lvlText w:val=""/>
+      <w:lvlJc w:val="left"/>
+      <w:pPr>
+        <w:tabs>
+          <w:tab w:val="num" w:pos="2880"/>
+        </w:tabs>
+        <w:ind w:left="2880" w:hanging="360"/>
+      </w:pPr>
+      <w:rPr>
+        <w:rFonts w:ascii="Wingdings" w:hAnsi="Wingdings" w:hint="default"/>
+        <w:sz w:val="20"/>
+      </w:rPr>
+    </w:lvl>
+    <w:lvl w:ilvl="4" w:tentative="1">
+      <w:start w:val="1"/>
+      <w:numFmt w:val="bullet"/>
+      <w:lvlText w:val=""/>
+      <w:lvlJc w:val="left"/>
+      <w:pPr>
+        <w:tabs>
+          <w:tab w:val="num" w:pos="3600"/>
+        </w:tabs>
+        <w:ind w:left="3600" w:hanging="360"/>
+      </w:pPr>
+      <w:rPr>
+        <w:rFonts w:ascii="Wingdings" w:hAnsi="Wingdings" w:hint="default"/>
+        <w:sz w:val="20"/>
+      </w:rPr>
+    </w:lvl>
+    <w:lvl w:ilvl="5" w:tentative="1">
+      <w:start w:val="1"/>
+      <w:numFmt w:val="bullet"/>
+      <w:lvlText w:val=""/>
+      <w:lvlJc w:val="left"/>
+      <w:pPr>
+        <w:tabs>
+          <w:tab w:val="num" w:pos="4320"/>
+        </w:tabs>
+        <w:ind w:left="4320" w:hanging="360"/>
+      </w:pPr>
+      <w:rPr>
+        <w:rFonts w:ascii="Wingdings" w:hAnsi="Wingdings" w:hint="default"/>
+        <w:sz w:val="20"/>
+      </w:rPr>
+    </w:lvl>
+    <w:lvl w:ilvl="6" w:tentative="1">
+      <w:start w:val="1"/>
+      <w:numFmt w:val="bullet"/>
+      <w:lvlText w:val=""/>
+      <w:lvlJc w:val="left"/>
+      <w:pPr>
+        <w:tabs>
+          <w:tab w:val="num" w:pos="5040"/>
+        </w:tabs>
+        <w:ind w:left="5040" w:hanging="360"/>
+      </w:pPr>
+      <w:rPr>
+        <w:rFonts w:ascii="Wingdings" w:hAnsi="Wingdings" w:hint="default"/>
+        <w:sz w:val="20"/>
+      </w:rPr>
+    </w:lvl>
+    <w:lvl w:ilvl="7" w:tentative="1">
+      <w:start w:val="1"/>
+      <w:numFmt w:val="bullet"/>
+      <w:lvlText w:val=""/>
+      <w:lvlJc w:val="left"/>
+      <w:pPr>
+        <w:tabs>
+          <w:tab w:val="num" w:pos="5760"/>
+        </w:tabs>
+        <w:ind w:left="5760" w:hanging="360"/>
+      </w:pPr>
+      <w:rPr>
+        <w:rFonts w:ascii="Wingdings" w:hAnsi="Wingdings" w:hint="default"/>
+        <w:sz w:val="20"/>
+      </w:rPr>
+    </w:lvl>
+    <w:lvl w:ilvl="8" w:tentative="1">
+      <w:start w:val="1"/>
+      <w:numFmt w:val="bullet"/>
+      <w:lvlText w:val=""/>
+      <w:lvlJc w:val="left"/>
+      <w:pPr>
+        <w:tabs>
+          <w:tab w:val="num" w:pos="6480"/>
+        </w:tabs>
+        <w:ind w:left="6480" w:hanging="360"/>
+      </w:pPr>
+      <w:rPr>
+        <w:rFonts w:ascii="Wingdings" w:hAnsi="Wingdings" w:hint="default"/>
+        <w:sz w:val="20"/>
+      </w:rPr>
+    </w:lvl>
+  </w:abstractNum>
+  <w:abstractNum w:abstractNumId="5" w15:restartNumberingAfterBreak="0">
     <w:nsid w:val="23F5383F"/>
     <w:multiLevelType w:val="hybridMultilevel"/>
     <w:tmpl w:val="377C2276"/>
@@ -2943,7 +3558,7 @@
       </w:pPr>
     </w:lvl>
   </w:abstractNum>
-  <w:abstractNum w:abstractNumId="4" w15:restartNumberingAfterBreak="0">
+  <w:abstractNum w:abstractNumId="6" w15:restartNumberingAfterBreak="0">
     <w:nsid w:val="2BB32535"/>
     <w:multiLevelType w:val="multilevel"/>
     <w:tmpl w:val="971CA70A"/>
@@ -3088,7 +3703,7 @@
       </w:rPr>
     </w:lvl>
   </w:abstractNum>
-  <w:abstractNum w:abstractNumId="5" w15:restartNumberingAfterBreak="0">
+  <w:abstractNum w:abstractNumId="7" w15:restartNumberingAfterBreak="0">
     <w:nsid w:val="2DB07BF1"/>
     <w:multiLevelType w:val="multilevel"/>
     <w:tmpl w:val="229071B4"/>
@@ -3201,7 +3816,7 @@
       </w:pPr>
     </w:lvl>
   </w:abstractNum>
-  <w:abstractNum w:abstractNumId="6" w15:restartNumberingAfterBreak="0">
+  <w:abstractNum w:abstractNumId="8" w15:restartNumberingAfterBreak="0">
     <w:nsid w:val="30B079A3"/>
     <w:multiLevelType w:val="multilevel"/>
     <w:tmpl w:val="4D5426E0"/>
@@ -3314,7 +3929,7 @@
       </w:pPr>
     </w:lvl>
   </w:abstractNum>
-  <w:abstractNum w:abstractNumId="7" w15:restartNumberingAfterBreak="0">
+  <w:abstractNum w:abstractNumId="9" w15:restartNumberingAfterBreak="0">
     <w:nsid w:val="30E4695D"/>
     <w:multiLevelType w:val="multilevel"/>
     <w:tmpl w:val="D5909268"/>
@@ -3427,7 +4042,305 @@
       </w:pPr>
     </w:lvl>
   </w:abstractNum>
-  <w:abstractNum w:abstractNumId="8" w15:restartNumberingAfterBreak="0">
+  <w:abstractNum w:abstractNumId="10" w15:restartNumberingAfterBreak="0">
+    <w:nsid w:val="31B35DDC"/>
+    <w:multiLevelType w:val="multilevel"/>
+    <w:tmpl w:val="35649264"/>
+    <w:lvl w:ilvl="0">
+      <w:start w:val="1"/>
+      <w:numFmt w:val="bullet"/>
+      <w:lvlText w:val=""/>
+      <w:lvlJc w:val="left"/>
+      <w:pPr>
+        <w:tabs>
+          <w:tab w:val="num" w:pos="720"/>
+        </w:tabs>
+        <w:ind w:left="720" w:hanging="360"/>
+      </w:pPr>
+      <w:rPr>
+        <w:rFonts w:ascii="Symbol" w:hAnsi="Symbol" w:hint="default"/>
+        <w:sz w:val="20"/>
+      </w:rPr>
+    </w:lvl>
+    <w:lvl w:ilvl="1" w:tentative="1">
+      <w:start w:val="1"/>
+      <w:numFmt w:val="bullet"/>
+      <w:lvlText w:val="o"/>
+      <w:lvlJc w:val="left"/>
+      <w:pPr>
+        <w:tabs>
+          <w:tab w:val="num" w:pos="1440"/>
+        </w:tabs>
+        <w:ind w:left="1440" w:hanging="360"/>
+      </w:pPr>
+      <w:rPr>
+        <w:rFonts w:ascii="Courier New" w:hAnsi="Courier New" w:hint="default"/>
+        <w:sz w:val="20"/>
+      </w:rPr>
+    </w:lvl>
+    <w:lvl w:ilvl="2" w:tentative="1">
+      <w:start w:val="1"/>
+      <w:numFmt w:val="bullet"/>
+      <w:lvlText w:val=""/>
+      <w:lvlJc w:val="left"/>
+      <w:pPr>
+        <w:tabs>
+          <w:tab w:val="num" w:pos="2160"/>
+        </w:tabs>
+        <w:ind w:left="2160" w:hanging="360"/>
+      </w:pPr>
+      <w:rPr>
+        <w:rFonts w:ascii="Wingdings" w:hAnsi="Wingdings" w:hint="default"/>
+        <w:sz w:val="20"/>
+      </w:rPr>
+    </w:lvl>
+    <w:lvl w:ilvl="3" w:tentative="1">
+      <w:start w:val="1"/>
+      <w:numFmt w:val="bullet"/>
+      <w:lvlText w:val=""/>
+      <w:lvlJc w:val="left"/>
+      <w:pPr>
+        <w:tabs>
+          <w:tab w:val="num" w:pos="2880"/>
+        </w:tabs>
+        <w:ind w:left="2880" w:hanging="360"/>
+      </w:pPr>
+      <w:rPr>
+        <w:rFonts w:ascii="Wingdings" w:hAnsi="Wingdings" w:hint="default"/>
+        <w:sz w:val="20"/>
+      </w:rPr>
+    </w:lvl>
+    <w:lvl w:ilvl="4" w:tentative="1">
+      <w:start w:val="1"/>
+      <w:numFmt w:val="bullet"/>
+      <w:lvlText w:val=""/>
+      <w:lvlJc w:val="left"/>
+      <w:pPr>
+        <w:tabs>
+          <w:tab w:val="num" w:pos="3600"/>
+        </w:tabs>
+        <w:ind w:left="3600" w:hanging="360"/>
+      </w:pPr>
+      <w:rPr>
+        <w:rFonts w:ascii="Wingdings" w:hAnsi="Wingdings" w:hint="default"/>
+        <w:sz w:val="20"/>
+      </w:rPr>
+    </w:lvl>
+    <w:lvl w:ilvl="5" w:tentative="1">
+      <w:start w:val="1"/>
+      <w:numFmt w:val="bullet"/>
+      <w:lvlText w:val=""/>
+      <w:lvlJc w:val="left"/>
+      <w:pPr>
+        <w:tabs>
+          <w:tab w:val="num" w:pos="4320"/>
+        </w:tabs>
+        <w:ind w:left="4320" w:hanging="360"/>
+      </w:pPr>
+      <w:rPr>
+        <w:rFonts w:ascii="Wingdings" w:hAnsi="Wingdings" w:hint="default"/>
+        <w:sz w:val="20"/>
+      </w:rPr>
+    </w:lvl>
+    <w:lvl w:ilvl="6" w:tentative="1">
+      <w:start w:val="1"/>
+      <w:numFmt w:val="bullet"/>
+      <w:lvlText w:val=""/>
+      <w:lvlJc w:val="left"/>
+      <w:pPr>
+        <w:tabs>
+          <w:tab w:val="num" w:pos="5040"/>
+        </w:tabs>
+        <w:ind w:left="5040" w:hanging="360"/>
+      </w:pPr>
+      <w:rPr>
+        <w:rFonts w:ascii="Wingdings" w:hAnsi="Wingdings" w:hint="default"/>
+        <w:sz w:val="20"/>
+      </w:rPr>
+    </w:lvl>
+    <w:lvl w:ilvl="7" w:tentative="1">
+      <w:start w:val="1"/>
+      <w:numFmt w:val="bullet"/>
+      <w:lvlText w:val=""/>
+      <w:lvlJc w:val="left"/>
+      <w:pPr>
+        <w:tabs>
+          <w:tab w:val="num" w:pos="5760"/>
+        </w:tabs>
+        <w:ind w:left="5760" w:hanging="360"/>
+      </w:pPr>
+      <w:rPr>
+        <w:rFonts w:ascii="Wingdings" w:hAnsi="Wingdings" w:hint="default"/>
+        <w:sz w:val="20"/>
+      </w:rPr>
+    </w:lvl>
+    <w:lvl w:ilvl="8" w:tentative="1">
+      <w:start w:val="1"/>
+      <w:numFmt w:val="bullet"/>
+      <w:lvlText w:val=""/>
+      <w:lvlJc w:val="left"/>
+      <w:pPr>
+        <w:tabs>
+          <w:tab w:val="num" w:pos="6480"/>
+        </w:tabs>
+        <w:ind w:left="6480" w:hanging="360"/>
+      </w:pPr>
+      <w:rPr>
+        <w:rFonts w:ascii="Wingdings" w:hAnsi="Wingdings" w:hint="default"/>
+        <w:sz w:val="20"/>
+      </w:rPr>
+    </w:lvl>
+  </w:abstractNum>
+  <w:abstractNum w:abstractNumId="11" w15:restartNumberingAfterBreak="0">
+    <w:nsid w:val="33D65ACC"/>
+    <w:multiLevelType w:val="multilevel"/>
+    <w:tmpl w:val="151E7A36"/>
+    <w:lvl w:ilvl="0">
+      <w:start w:val="1"/>
+      <w:numFmt w:val="bullet"/>
+      <w:lvlText w:val=""/>
+      <w:lvlJc w:val="left"/>
+      <w:pPr>
+        <w:tabs>
+          <w:tab w:val="num" w:pos="720"/>
+        </w:tabs>
+        <w:ind w:left="720" w:hanging="360"/>
+      </w:pPr>
+      <w:rPr>
+        <w:rFonts w:ascii="Symbol" w:hAnsi="Symbol" w:hint="default"/>
+        <w:sz w:val="20"/>
+      </w:rPr>
+    </w:lvl>
+    <w:lvl w:ilvl="1" w:tentative="1">
+      <w:start w:val="1"/>
+      <w:numFmt w:val="bullet"/>
+      <w:lvlText w:val="o"/>
+      <w:lvlJc w:val="left"/>
+      <w:pPr>
+        <w:tabs>
+          <w:tab w:val="num" w:pos="1440"/>
+        </w:tabs>
+        <w:ind w:left="1440" w:hanging="360"/>
+      </w:pPr>
+      <w:rPr>
+        <w:rFonts w:ascii="Courier New" w:hAnsi="Courier New" w:hint="default"/>
+        <w:sz w:val="20"/>
+      </w:rPr>
+    </w:lvl>
+    <w:lvl w:ilvl="2" w:tentative="1">
+      <w:start w:val="1"/>
+      <w:numFmt w:val="bullet"/>
+      <w:lvlText w:val=""/>
+      <w:lvlJc w:val="left"/>
+      <w:pPr>
+        <w:tabs>
+          <w:tab w:val="num" w:pos="2160"/>
+        </w:tabs>
+        <w:ind w:left="2160" w:hanging="360"/>
+      </w:pPr>
+      <w:rPr>
+        <w:rFonts w:ascii="Wingdings" w:hAnsi="Wingdings" w:hint="default"/>
+        <w:sz w:val="20"/>
+      </w:rPr>
+    </w:lvl>
+    <w:lvl w:ilvl="3" w:tentative="1">
+      <w:start w:val="1"/>
+      <w:numFmt w:val="bullet"/>
+      <w:lvlText w:val=""/>
+      <w:lvlJc w:val="left"/>
+      <w:pPr>
+        <w:tabs>
+          <w:tab w:val="num" w:pos="2880"/>
+        </w:tabs>
+        <w:ind w:left="2880" w:hanging="360"/>
+      </w:pPr>
+      <w:rPr>
+        <w:rFonts w:ascii="Wingdings" w:hAnsi="Wingdings" w:hint="default"/>
+        <w:sz w:val="20"/>
+      </w:rPr>
+    </w:lvl>
+    <w:lvl w:ilvl="4" w:tentative="1">
+      <w:start w:val="1"/>
+      <w:numFmt w:val="bullet"/>
+      <w:lvlText w:val=""/>
+      <w:lvlJc w:val="left"/>
+      <w:pPr>
+        <w:tabs>
+          <w:tab w:val="num" w:pos="3600"/>
+        </w:tabs>
+        <w:ind w:left="3600" w:hanging="360"/>
+      </w:pPr>
+      <w:rPr>
+        <w:rFonts w:ascii="Wingdings" w:hAnsi="Wingdings" w:hint="default"/>
+        <w:sz w:val="20"/>
+      </w:rPr>
+    </w:lvl>
+    <w:lvl w:ilvl="5" w:tentative="1">
+      <w:start w:val="1"/>
+      <w:numFmt w:val="bullet"/>
+      <w:lvlText w:val=""/>
+      <w:lvlJc w:val="left"/>
+      <w:pPr>
+        <w:tabs>
+          <w:tab w:val="num" w:pos="4320"/>
+        </w:tabs>
+        <w:ind w:left="4320" w:hanging="360"/>
+      </w:pPr>
+      <w:rPr>
+        <w:rFonts w:ascii="Wingdings" w:hAnsi="Wingdings" w:hint="default"/>
+        <w:sz w:val="20"/>
+      </w:rPr>
+    </w:lvl>
+    <w:lvl w:ilvl="6" w:tentative="1">
+      <w:start w:val="1"/>
+      <w:numFmt w:val="bullet"/>
+      <w:lvlText w:val=""/>
+      <w:lvlJc w:val="left"/>
+      <w:pPr>
+        <w:tabs>
+          <w:tab w:val="num" w:pos="5040"/>
+        </w:tabs>
+        <w:ind w:left="5040" w:hanging="360"/>
+      </w:pPr>
+      <w:rPr>
+        <w:rFonts w:ascii="Wingdings" w:hAnsi="Wingdings" w:hint="default"/>
+        <w:sz w:val="20"/>
+      </w:rPr>
+    </w:lvl>
+    <w:lvl w:ilvl="7" w:tentative="1">
+      <w:start w:val="1"/>
+      <w:numFmt w:val="bullet"/>
+      <w:lvlText w:val=""/>
+      <w:lvlJc w:val="left"/>
+      <w:pPr>
+        <w:tabs>
+          <w:tab w:val="num" w:pos="5760"/>
+        </w:tabs>
+        <w:ind w:left="5760" w:hanging="360"/>
+      </w:pPr>
+      <w:rPr>
+        <w:rFonts w:ascii="Wingdings" w:hAnsi="Wingdings" w:hint="default"/>
+        <w:sz w:val="20"/>
+      </w:rPr>
+    </w:lvl>
+    <w:lvl w:ilvl="8" w:tentative="1">
+      <w:start w:val="1"/>
+      <w:numFmt w:val="bullet"/>
+      <w:lvlText w:val=""/>
+      <w:lvlJc w:val="left"/>
+      <w:pPr>
+        <w:tabs>
+          <w:tab w:val="num" w:pos="6480"/>
+        </w:tabs>
+        <w:ind w:left="6480" w:hanging="360"/>
+      </w:pPr>
+      <w:rPr>
+        <w:rFonts w:ascii="Wingdings" w:hAnsi="Wingdings" w:hint="default"/>
+        <w:sz w:val="20"/>
+      </w:rPr>
+    </w:lvl>
+  </w:abstractNum>
+  <w:abstractNum w:abstractNumId="12" w15:restartNumberingAfterBreak="0">
     <w:nsid w:val="382358E7"/>
     <w:multiLevelType w:val="multilevel"/>
     <w:tmpl w:val="DC3A1584"/>
@@ -3576,7 +4489,7 @@
       </w:rPr>
     </w:lvl>
   </w:abstractNum>
-  <w:abstractNum w:abstractNumId="9" w15:restartNumberingAfterBreak="0">
+  <w:abstractNum w:abstractNumId="13" w15:restartNumberingAfterBreak="0">
     <w:nsid w:val="391464B0"/>
     <w:multiLevelType w:val="multilevel"/>
     <w:tmpl w:val="FB64C84E"/>
@@ -3725,7 +4638,7 @@
       </w:rPr>
     </w:lvl>
   </w:abstractNum>
-  <w:abstractNum w:abstractNumId="10" w15:restartNumberingAfterBreak="0">
+  <w:abstractNum w:abstractNumId="14" w15:restartNumberingAfterBreak="0">
     <w:nsid w:val="3E0D4589"/>
     <w:multiLevelType w:val="multilevel"/>
     <w:tmpl w:val="C8E45368"/>
@@ -3874,7 +4787,7 @@
       </w:rPr>
     </w:lvl>
   </w:abstractNum>
-  <w:abstractNum w:abstractNumId="11" w15:restartNumberingAfterBreak="0">
+  <w:abstractNum w:abstractNumId="15" w15:restartNumberingAfterBreak="0">
     <w:nsid w:val="3FF73492"/>
     <w:multiLevelType w:val="multilevel"/>
     <w:tmpl w:val="F2E6FDBE"/>
@@ -4023,7 +4936,7 @@
       </w:rPr>
     </w:lvl>
   </w:abstractNum>
-  <w:abstractNum w:abstractNumId="12" w15:restartNumberingAfterBreak="0">
+  <w:abstractNum w:abstractNumId="16" w15:restartNumberingAfterBreak="0">
     <w:nsid w:val="4A18430D"/>
     <w:multiLevelType w:val="multilevel"/>
     <w:tmpl w:val="3DB26302"/>
@@ -4172,7 +5085,7 @@
       </w:rPr>
     </w:lvl>
   </w:abstractNum>
-  <w:abstractNum w:abstractNumId="13" w15:restartNumberingAfterBreak="0">
+  <w:abstractNum w:abstractNumId="17" w15:restartNumberingAfterBreak="0">
     <w:nsid w:val="4EAB3021"/>
     <w:multiLevelType w:val="multilevel"/>
     <w:tmpl w:val="41B0588E"/>
@@ -4285,7 +5198,7 @@
       </w:pPr>
     </w:lvl>
   </w:abstractNum>
-  <w:abstractNum w:abstractNumId="14" w15:restartNumberingAfterBreak="0">
+  <w:abstractNum w:abstractNumId="18" w15:restartNumberingAfterBreak="0">
     <w:nsid w:val="52F82D1C"/>
     <w:multiLevelType w:val="hybridMultilevel"/>
     <w:tmpl w:val="CF8CB9F6"/>
@@ -4374,7 +5287,7 @@
       </w:pPr>
     </w:lvl>
   </w:abstractNum>
-  <w:abstractNum w:abstractNumId="15" w15:restartNumberingAfterBreak="0">
+  <w:abstractNum w:abstractNumId="19" w15:restartNumberingAfterBreak="0">
     <w:nsid w:val="5E29212F"/>
     <w:multiLevelType w:val="multilevel"/>
     <w:tmpl w:val="7432409E"/>
@@ -4523,7 +5436,7 @@
       </w:rPr>
     </w:lvl>
   </w:abstractNum>
-  <w:abstractNum w:abstractNumId="16" w15:restartNumberingAfterBreak="0">
+  <w:abstractNum w:abstractNumId="20" w15:restartNumberingAfterBreak="0">
     <w:nsid w:val="5F837885"/>
     <w:multiLevelType w:val="hybridMultilevel"/>
     <w:tmpl w:val="C7F6C9B6"/>
@@ -4636,7 +5549,7 @@
       </w:rPr>
     </w:lvl>
   </w:abstractNum>
-  <w:abstractNum w:abstractNumId="17" w15:restartNumberingAfterBreak="0">
+  <w:abstractNum w:abstractNumId="21" w15:restartNumberingAfterBreak="0">
     <w:nsid w:val="6259361E"/>
     <w:multiLevelType w:val="multilevel"/>
     <w:tmpl w:val="B0B23D82"/>
@@ -4749,7 +5662,7 @@
       </w:pPr>
     </w:lvl>
   </w:abstractNum>
-  <w:abstractNum w:abstractNumId="18" w15:restartNumberingAfterBreak="0">
+  <w:abstractNum w:abstractNumId="22" w15:restartNumberingAfterBreak="0">
     <w:nsid w:val="6F420DA3"/>
     <w:multiLevelType w:val="multilevel"/>
     <w:tmpl w:val="BA34D9BC"/>
@@ -4898,7 +5811,7 @@
       </w:rPr>
     </w:lvl>
   </w:abstractNum>
-  <w:abstractNum w:abstractNumId="19" w15:restartNumberingAfterBreak="0">
+  <w:abstractNum w:abstractNumId="23" w15:restartNumberingAfterBreak="0">
     <w:nsid w:val="738F0027"/>
     <w:multiLevelType w:val="multilevel"/>
     <w:tmpl w:val="05BEAB70"/>
@@ -5011,7 +5924,7 @@
       </w:pPr>
     </w:lvl>
   </w:abstractNum>
-  <w:abstractNum w:abstractNumId="20" w15:restartNumberingAfterBreak="0">
+  <w:abstractNum w:abstractNumId="24" w15:restartNumberingAfterBreak="0">
     <w:nsid w:val="7A58579F"/>
     <w:multiLevelType w:val="hybridMultilevel"/>
     <w:tmpl w:val="83D27BAA"/>
@@ -5124,7 +6037,7 @@
       </w:rPr>
     </w:lvl>
   </w:abstractNum>
-  <w:abstractNum w:abstractNumId="21" w15:restartNumberingAfterBreak="0">
+  <w:abstractNum w:abstractNumId="25" w15:restartNumberingAfterBreak="0">
     <w:nsid w:val="7A7D5951"/>
     <w:multiLevelType w:val="multilevel"/>
     <w:tmpl w:val="8D70AD7C"/>
@@ -5237,7 +6150,156 @@
       </w:pPr>
     </w:lvl>
   </w:abstractNum>
-  <w:abstractNum w:abstractNumId="22" w15:restartNumberingAfterBreak="0">
+  <w:abstractNum w:abstractNumId="26" w15:restartNumberingAfterBreak="0">
+    <w:nsid w:val="7B6F2F72"/>
+    <w:multiLevelType w:val="multilevel"/>
+    <w:tmpl w:val="D5F6DD98"/>
+    <w:lvl w:ilvl="0">
+      <w:start w:val="1"/>
+      <w:numFmt w:val="bullet"/>
+      <w:lvlText w:val=""/>
+      <w:lvlJc w:val="left"/>
+      <w:pPr>
+        <w:tabs>
+          <w:tab w:val="num" w:pos="720"/>
+        </w:tabs>
+        <w:ind w:left="720" w:hanging="360"/>
+      </w:pPr>
+      <w:rPr>
+        <w:rFonts w:ascii="Symbol" w:hAnsi="Symbol" w:hint="default"/>
+        <w:sz w:val="20"/>
+      </w:rPr>
+    </w:lvl>
+    <w:lvl w:ilvl="1" w:tentative="1">
+      <w:start w:val="1"/>
+      <w:numFmt w:val="bullet"/>
+      <w:lvlText w:val="o"/>
+      <w:lvlJc w:val="left"/>
+      <w:pPr>
+        <w:tabs>
+          <w:tab w:val="num" w:pos="1440"/>
+        </w:tabs>
+        <w:ind w:left="1440" w:hanging="360"/>
+      </w:pPr>
+      <w:rPr>
+        <w:rFonts w:ascii="Courier New" w:hAnsi="Courier New" w:hint="default"/>
+        <w:sz w:val="20"/>
+      </w:rPr>
+    </w:lvl>
+    <w:lvl w:ilvl="2" w:tentative="1">
+      <w:start w:val="1"/>
+      <w:numFmt w:val="bullet"/>
+      <w:lvlText w:val=""/>
+      <w:lvlJc w:val="left"/>
+      <w:pPr>
+        <w:tabs>
+          <w:tab w:val="num" w:pos="2160"/>
+        </w:tabs>
+        <w:ind w:left="2160" w:hanging="360"/>
+      </w:pPr>
+      <w:rPr>
+        <w:rFonts w:ascii="Wingdings" w:hAnsi="Wingdings" w:hint="default"/>
+        <w:sz w:val="20"/>
+      </w:rPr>
+    </w:lvl>
+    <w:lvl w:ilvl="3" w:tentative="1">
+      <w:start w:val="1"/>
+      <w:numFmt w:val="bullet"/>
+      <w:lvlText w:val=""/>
+      <w:lvlJc w:val="left"/>
+      <w:pPr>
+        <w:tabs>
+          <w:tab w:val="num" w:pos="2880"/>
+        </w:tabs>
+        <w:ind w:left="2880" w:hanging="360"/>
+      </w:pPr>
+      <w:rPr>
+        <w:rFonts w:ascii="Wingdings" w:hAnsi="Wingdings" w:hint="default"/>
+        <w:sz w:val="20"/>
+      </w:rPr>
+    </w:lvl>
+    <w:lvl w:ilvl="4" w:tentative="1">
+      <w:start w:val="1"/>
+      <w:numFmt w:val="bullet"/>
+      <w:lvlText w:val=""/>
+      <w:lvlJc w:val="left"/>
+      <w:pPr>
+        <w:tabs>
+          <w:tab w:val="num" w:pos="3600"/>
+        </w:tabs>
+        <w:ind w:left="3600" w:hanging="360"/>
+      </w:pPr>
+      <w:rPr>
+        <w:rFonts w:ascii="Wingdings" w:hAnsi="Wingdings" w:hint="default"/>
+        <w:sz w:val="20"/>
+      </w:rPr>
+    </w:lvl>
+    <w:lvl w:ilvl="5" w:tentative="1">
+      <w:start w:val="1"/>
+      <w:numFmt w:val="bullet"/>
+      <w:lvlText w:val=""/>
+      <w:lvlJc w:val="left"/>
+      <w:pPr>
+        <w:tabs>
+          <w:tab w:val="num" w:pos="4320"/>
+        </w:tabs>
+        <w:ind w:left="4320" w:hanging="360"/>
+      </w:pPr>
+      <w:rPr>
+        <w:rFonts w:ascii="Wingdings" w:hAnsi="Wingdings" w:hint="default"/>
+        <w:sz w:val="20"/>
+      </w:rPr>
+    </w:lvl>
+    <w:lvl w:ilvl="6" w:tentative="1">
+      <w:start w:val="1"/>
+      <w:numFmt w:val="bullet"/>
+      <w:lvlText w:val=""/>
+      <w:lvlJc w:val="left"/>
+      <w:pPr>
+        <w:tabs>
+          <w:tab w:val="num" w:pos="5040"/>
+        </w:tabs>
+        <w:ind w:left="5040" w:hanging="360"/>
+      </w:pPr>
+      <w:rPr>
+        <w:rFonts w:ascii="Wingdings" w:hAnsi="Wingdings" w:hint="default"/>
+        <w:sz w:val="20"/>
+      </w:rPr>
+    </w:lvl>
+    <w:lvl w:ilvl="7" w:tentative="1">
+      <w:start w:val="1"/>
+      <w:numFmt w:val="bullet"/>
+      <w:lvlText w:val=""/>
+      <w:lvlJc w:val="left"/>
+      <w:pPr>
+        <w:tabs>
+          <w:tab w:val="num" w:pos="5760"/>
+        </w:tabs>
+        <w:ind w:left="5760" w:hanging="360"/>
+      </w:pPr>
+      <w:rPr>
+        <w:rFonts w:ascii="Wingdings" w:hAnsi="Wingdings" w:hint="default"/>
+        <w:sz w:val="20"/>
+      </w:rPr>
+    </w:lvl>
+    <w:lvl w:ilvl="8" w:tentative="1">
+      <w:start w:val="1"/>
+      <w:numFmt w:val="bullet"/>
+      <w:lvlText w:val=""/>
+      <w:lvlJc w:val="left"/>
+      <w:pPr>
+        <w:tabs>
+          <w:tab w:val="num" w:pos="6480"/>
+        </w:tabs>
+        <w:ind w:left="6480" w:hanging="360"/>
+      </w:pPr>
+      <w:rPr>
+        <w:rFonts w:ascii="Wingdings" w:hAnsi="Wingdings" w:hint="default"/>
+        <w:sz w:val="20"/>
+      </w:rPr>
+    </w:lvl>
+  </w:abstractNum>
+  <w:abstractNum w:abstractNumId="27" w15:restartNumberingAfterBreak="0">
     <w:nsid w:val="7D9C0B2D"/>
     <w:multiLevelType w:val="multilevel"/>
     <w:tmpl w:val="D11A508A"/>
@@ -5387,79 +6449,94 @@
     </w:lvl>
   </w:abstractNum>
   <w:num w:numId="1">
-    <w:abstractNumId w:val="3"/>
+    <w:abstractNumId w:val="5"/>
   </w:num>
   <w:num w:numId="2">
-    <w:abstractNumId w:val="12"/>
+    <w:abstractNumId w:val="16"/>
   </w:num>
   <w:num w:numId="3">
-    <w:abstractNumId w:val="20"/>
+    <w:abstractNumId w:val="24"/>
   </w:num>
   <w:num w:numId="4">
-    <w:abstractNumId w:val="4"/>
+    <w:abstractNumId w:val="6"/>
   </w:num>
   <w:num w:numId="5">
-    <w:abstractNumId w:val="14"/>
+    <w:abstractNumId w:val="18"/>
   </w:num>
   <w:num w:numId="6">
-    <w:abstractNumId w:val="9"/>
+    <w:abstractNumId w:val="13"/>
   </w:num>
   <w:num w:numId="7">
-    <w:abstractNumId w:val="21"/>
+    <w:abstractNumId w:val="25"/>
   </w:num>
   <w:num w:numId="8">
     <w:abstractNumId w:val="2"/>
   </w:num>
   <w:num w:numId="9">
-    <w:abstractNumId w:val="22"/>
+    <w:abstractNumId w:val="27"/>
   </w:num>
   <w:num w:numId="10">
-    <w:abstractNumId w:val="16"/>
+    <w:abstractNumId w:val="20"/>
   </w:num>
   <w:num w:numId="11">
-    <w:abstractNumId w:val="10"/>
+    <w:abstractNumId w:val="14"/>
   </w:num>
   <w:num w:numId="12">
     <w:abstractNumId w:val="1"/>
   </w:num>
   <w:num w:numId="13">
-    <w:abstractNumId w:val="5"/>
+    <w:abstractNumId w:val="7"/>
   </w:num>
   <w:num w:numId="14">
-    <w:abstractNumId w:val="11"/>
+    <w:abstractNumId w:val="15"/>
   </w:num>
   <w:num w:numId="15">
-    <w:abstractNumId w:val="19"/>
+    <w:abstractNumId w:val="23"/>
   </w:num>
   <w:num w:numId="16">
-    <w:abstractNumId w:val="8"/>
+    <w:abstractNumId w:val="12"/>
   </w:num>
   <w:num w:numId="17">
-    <w:abstractNumId w:val="17"/>
+    <w:abstractNumId w:val="21"/>
   </w:num>
   <w:num w:numId="18">
     <w:abstractNumId w:val="0"/>
   </w:num>
   <w:num w:numId="19">
-    <w:abstractNumId w:val="6"/>
+    <w:abstractNumId w:val="8"/>
   </w:num>
   <w:num w:numId="20">
-    <w:abstractNumId w:val="18"/>
+    <w:abstractNumId w:val="22"/>
   </w:num>
   <w:num w:numId="21">
-    <w:abstractNumId w:val="13"/>
+    <w:abstractNumId w:val="17"/>
   </w:num>
   <w:num w:numId="22">
-    <w:abstractNumId w:val="15"/>
+    <w:abstractNumId w:val="19"/>
   </w:num>
   <w:num w:numId="23">
-    <w:abstractNumId w:val="7"/>
+    <w:abstractNumId w:val="9"/>
+  </w:num>
+  <w:num w:numId="24">
+    <w:abstractNumId w:val="10"/>
+  </w:num>
+  <w:num w:numId="25">
+    <w:abstractNumId w:val="11"/>
+  </w:num>
+  <w:num w:numId="26">
+    <w:abstractNumId w:val="3"/>
+  </w:num>
+  <w:num w:numId="27">
+    <w:abstractNumId w:val="26"/>
+  </w:num>
+  <w:num w:numId="28">
+    <w:abstractNumId w:val="4"/>
   </w:num>
 </w:numbering>
 </file>
 
 <file path=word/styles.xml><?xml version="1.0" encoding="utf-8"?>
-<w:styles xmlns:mc="http://schemas.openxmlformats.org/markup-compatibility/2006" xmlns:r="http://schemas.openxmlformats.org/officeDocument/2006/relationships" xmlns:w="http://schemas.openxmlformats.org/wordprocessingml/2006/main" xmlns:w14="http://schemas.microsoft.com/office/word/2010/wordml" xmlns:w15="http://schemas.microsoft.com/office/word/2012/wordml" xmlns:w16cex="http://schemas.microsoft.com/office/word/2018/wordml/cex" xmlns:w16cid="http://schemas.microsoft.com/office/word/2016/wordml/cid" xmlns:w16="http://schemas.microsoft.com/office/word/2018/wordml" xmlns:w16se="http://schemas.microsoft.com/office/word/2015/wordml/symex" mc:Ignorable="w14 w15 w16se w16cid w16 w16cex">
+<w:styles xmlns:mc="http://schemas.openxmlformats.org/markup-compatibility/2006" xmlns:r="http://schemas.openxmlformats.org/officeDocument/2006/relationships" xmlns:w="http://schemas.openxmlformats.org/wordprocessingml/2006/main" xmlns:w14="http://schemas.microsoft.com/office/word/2010/wordml" xmlns:w15="http://schemas.microsoft.com/office/word/2012/wordml" xmlns:w16se="http://schemas.microsoft.com/office/word/2015/wordml/symex" mc:Ignorable="w14 w15 w16se">
   <w:docDefaults>
     <w:rPrDefault>
       <w:rPr>
@@ -5475,7 +6552,7 @@
       </w:pPr>
     </w:pPrDefault>
   </w:docDefaults>
-  <w:latentStyles w:defLockedState="0" w:defUIPriority="99" w:defSemiHidden="0" w:defUnhideWhenUsed="0" w:defQFormat="0" w:count="376">
+  <w:latentStyles w:defLockedState="0" w:defUIPriority="99" w:defSemiHidden="0" w:defUnhideWhenUsed="0" w:defQFormat="0" w:count="371">
     <w:lsdException w:name="Normal" w:uiPriority="0" w:qFormat="1"/>
     <w:lsdException w:name="heading 1" w:uiPriority="9" w:qFormat="1"/>
     <w:lsdException w:name="heading 2" w:semiHidden="1" w:uiPriority="9" w:unhideWhenUsed="1" w:qFormat="1"/>
@@ -5847,11 +6924,6 @@
     <w:lsdException w:name="List Table 5 Dark Accent 6" w:uiPriority="50"/>
     <w:lsdException w:name="List Table 6 Colorful Accent 6" w:uiPriority="51"/>
     <w:lsdException w:name="List Table 7 Colorful Accent 6" w:uiPriority="52"/>
-    <w:lsdException w:name="Mention" w:semiHidden="1" w:unhideWhenUsed="1"/>
-    <w:lsdException w:name="Smart Hyperlink" w:semiHidden="1" w:unhideWhenUsed="1"/>
-    <w:lsdException w:name="Hashtag" w:semiHidden="1" w:unhideWhenUsed="1"/>
-    <w:lsdException w:name="Unresolved Mention" w:semiHidden="1" w:unhideWhenUsed="1"/>
-    <w:lsdException w:name="Smart Link" w:semiHidden="1" w:unhideWhenUsed="1"/>
   </w:latentStyles>
   <w:style w:type="paragraph" w:default="1" w:styleId="Normal">
     <w:name w:val="Normal"/>
@@ -5915,7 +6987,7 @@
       <w:u w:val="single"/>
     </w:rPr>
   </w:style>
-  <w:style w:type="character" w:styleId="UnresolvedMention">
+  <w:style w:type="character" w:customStyle="1" w:styleId="UnresolvedMention">
     <w:name w:val="Unresolved Mention"/>
     <w:basedOn w:val="DefaultParagraphFont"/>
     <w:uiPriority w:val="99"/>
@@ -5998,6 +7070,58 @@
     <w:name w:val="author-a-4pz122zz122zz87zskfd7z67zz75ze0z78z5"/>
     <w:basedOn w:val="DefaultParagraphFont"/>
     <w:rsid w:val="00AC6997"/>
+  </w:style>
+  <w:style w:type="character" w:customStyle="1" w:styleId="author-a-z90zyuz86z3z84zz78z6kqz70zz86zz85zz67zz86zf">
+    <w:name w:val="author-a-z90zyuz86z3z84zz78z6kqz70zz86zz85zz67zz86zf"/>
+    <w:basedOn w:val="DefaultParagraphFont"/>
+    <w:rsid w:val="002C439C"/>
+  </w:style>
+  <w:style w:type="character" w:customStyle="1" w:styleId="author-a-3bnz81zt7dz68zz65zmqz86zrygz75z">
+    <w:name w:val="author-a-3bnz81zt7dz68zz65zmqz86zrygz75z"/>
+    <w:basedOn w:val="DefaultParagraphFont"/>
+    <w:rsid w:val="002C439C"/>
+  </w:style>
+  <w:style w:type="character" w:customStyle="1" w:styleId="author-a-fz79zz85zz72zz68zez84z90z82zvz81zz89zj6v">
+    <w:name w:val="author-a-fz79zz85zz72zz68zez84z90z82zvz81zz89zj6v"/>
+    <w:basedOn w:val="DefaultParagraphFont"/>
+    <w:rsid w:val="002C439C"/>
+  </w:style>
+  <w:style w:type="character" w:customStyle="1" w:styleId="author-a-8z68zabz74zvm20z82zxvz68ziz122zz80z">
+    <w:name w:val="author-a-8z68zabz74zvm20z82zxvz68ziz122zz80z"/>
+    <w:basedOn w:val="DefaultParagraphFont"/>
+    <w:rsid w:val="002C439C"/>
+  </w:style>
+  <w:style w:type="character" w:customStyle="1" w:styleId="author-a-z72zz65zj2hz66ziz85zz70zz82z2ymz90zz84z4">
+    <w:name w:val="author-a-z72zz65zj2hz66ziz85zz70zz82z2ymz90zz84z4"/>
+    <w:basedOn w:val="DefaultParagraphFont"/>
+    <w:rsid w:val="002C439C"/>
+  </w:style>
+  <w:style w:type="character" w:customStyle="1" w:styleId="author-a-z85zwyz82z4z79zz122zz80zd2gz79zz73zz74z3z67z">
+    <w:name w:val="author-a-z85zwyz82z4z79zz122zz80zd2gz79zz73zz74z3z67z"/>
+    <w:basedOn w:val="DefaultParagraphFont"/>
+    <w:rsid w:val="002C439C"/>
+  </w:style>
+  <w:style w:type="character" w:customStyle="1" w:styleId="author-a-z65zz69zz74zpz67zz65zz76ztz85zn8z90zz86zvz68zz82z">
+    <w:name w:val="author-a-z65zz69zz74zpz67zz65zz76ztz85zn8z90zz86zvz68zz82z"/>
+    <w:basedOn w:val="DefaultParagraphFont"/>
+    <w:rsid w:val="002C439C"/>
+  </w:style>
+  <w:style w:type="character" w:customStyle="1" w:styleId="author-a-z84zz67zz77zz83zz72zz88zaz67zz65z5z68zz90zlz69zdp">
+    <w:name w:val="author-a-z84zz67zz77zz83zz72zz88zaz67zz65z5z68zz90zlz69zdp"/>
+    <w:basedOn w:val="DefaultParagraphFont"/>
+    <w:rsid w:val="002C439C"/>
+  </w:style>
+  <w:style w:type="character" w:styleId="FollowedHyperlink">
+    <w:name w:val="FollowedHyperlink"/>
+    <w:basedOn w:val="DefaultParagraphFont"/>
+    <w:uiPriority w:val="99"/>
+    <w:semiHidden/>
+    <w:unhideWhenUsed/>
+    <w:rsid w:val="00D93548"/>
+    <w:rPr>
+      <w:color w:val="954F72" w:themeColor="followedHyperlink"/>
+      <w:u w:val="single"/>
+    </w:rPr>
   </w:style>
 </w:styles>
 </file>

</xml_diff>